<commit_message>
feat: Changes `template.docx` style for block loop example.
</commit_message>
<xml_diff>
--- a/examples/block_loop/result.docx
+++ b/examples/block_loop/result.docx
@@ -12,12 +12,6 @@
       </w:pPr>
       <w:r>
         <w:t>SQL Injection</w:t>
-      </w:r>
-      <w:r>
-        <w:t/>
-      </w:r>
-      <w:r>
-        <w:t/>
       </w:r>
     </w:p>
     <w:p>
@@ -39,8 +33,8 @@
         <w:tblLook w:val="0000" w:firstRow="0" w:lastRow="0" w:firstColumn="0" w:lastColumn="0" w:noHBand="0" w:noVBand="0"/>
       </w:tblPr>
       <w:tblGrid>
-        <w:gridCol w:w="2824"/>
-        <w:gridCol w:w="6176"/>
+        <w:gridCol w:w="2683"/>
+        <w:gridCol w:w="6317"/>
       </w:tblGrid>
       <w:tr>
         <w:tc>
@@ -58,14 +52,18 @@
             <w:tcW w:w="0" w:type="auto"/>
           </w:tcPr>
           <w:p>
+            <w:pPr>
+              <w:rPr>
+                <w:b/>
+                <w:color w:val="EE0000"/>
+              </w:rPr>
+            </w:pPr>
             <w:r>
+              <w:rPr>
+                <w:b/>
+                <w:color w:val="EE0000"/>
+              </w:rPr>
               <w:t>SQL Injection</w:t>
-            </w:r>
-            <w:r>
-              <w:t/>
-            </w:r>
-            <w:r>
-              <w:t/>
             </w:r>
           </w:p>
         </w:tc>
@@ -89,12 +87,6 @@
             <w:r>
               <w:t>Bad SQL</w:t>
             </w:r>
-            <w:r>
-              <w:t/>
-            </w:r>
-            <w:r>
-              <w:t/>
-            </w:r>
           </w:p>
         </w:tc>
       </w:tr>
@@ -109,12 +101,6 @@
       </w:pPr>
       <w:r>
         <w:t>XSS</w:t>
-      </w:r>
-      <w:r>
-        <w:t/>
-      </w:r>
-      <w:r>
-        <w:t/>
       </w:r>
     </w:p>
     <w:tbl>
@@ -131,8 +117,8 @@
         <w:tblLook w:val="0000" w:firstRow="0" w:lastRow="0" w:firstColumn="0" w:lastColumn="0" w:noHBand="0" w:noVBand="0"/>
       </w:tblPr>
       <w:tblGrid>
-        <w:gridCol w:w="2824"/>
-        <w:gridCol w:w="6176"/>
+        <w:gridCol w:w="2683"/>
+        <w:gridCol w:w="6317"/>
       </w:tblGrid>
       <w:tr>
         <w:tc>
@@ -150,14 +136,18 @@
             <w:tcW w:w="0" w:type="auto"/>
           </w:tcPr>
           <w:p>
+            <w:pPr>
+              <w:rPr>
+                <w:b/>
+                <w:color w:val="EE0000"/>
+              </w:rPr>
+            </w:pPr>
             <w:r>
+              <w:rPr>
+                <w:b/>
+                <w:color w:val="EE0000"/>
+              </w:rPr>
               <w:t>XSS</w:t>
-            </w:r>
-            <w:r>
-              <w:t/>
-            </w:r>
-            <w:r>
-              <w:t/>
             </w:r>
           </w:p>
         </w:tc>
@@ -180,12 +170,6 @@
           <w:p>
             <w:r>
               <w:t>Bad Script</w:t>
-            </w:r>
-            <w:r>
-              <w:t/>
-            </w:r>
-            <w:r>
-              <w:t/>
             </w:r>
           </w:p>
         </w:tc>

</xml_diff>